<commit_message>
Added name to Tasks List
</commit_message>
<xml_diff>
--- a/Assignments/5_TasksList_grp/TasksList.docx
+++ b/Assignments/5_TasksList_grp/TasksList.docx
@@ -89,7 +89,23 @@
           <w:rFonts w:ascii="Segoe UI" w:hAnsi="Segoe UI" w:cs="Segoe UI"/>
           <w:color w:val="24292E"/>
         </w:rPr>
-        <w:t>5) Add your tasklist as a markdown file (Tasklist.md) to your project repository.</w:t>
+        <w:t xml:space="preserve">5) Add your </w:t>
+      </w:r>
+      <w:proofErr w:type="spellStart"/>
+      <w:r>
+        <w:rPr>
+          <w:rFonts w:ascii="Segoe UI" w:hAnsi="Segoe UI" w:cs="Segoe UI"/>
+          <w:color w:val="24292E"/>
+        </w:rPr>
+        <w:t>tasklist</w:t>
+      </w:r>
+      <w:proofErr w:type="spellEnd"/>
+      <w:r>
+        <w:rPr>
+          <w:rFonts w:ascii="Segoe UI" w:hAnsi="Segoe UI" w:cs="Segoe UI"/>
+          <w:color w:val="24292E"/>
+        </w:rPr>
+        <w:t xml:space="preserve"> as a markdown file (Tasklist.md) to your project repository.</w:t>
       </w:r>
     </w:p>
     <w:p/>
@@ -291,6 +307,41 @@
           <w:tcPr>
             <w:tcW w:w="2416" w:type="dxa"/>
           </w:tcPr>
+          <w:p>
+            <w:r>
+              <w:t>Mailys Terrier</w:t>
+            </w:r>
+          </w:p>
+        </w:tc>
+      </w:tr>
+      <w:tr>
+        <w:trPr>
+          <w:trHeight w:val="256"/>
+        </w:trPr>
+        <w:tc>
+          <w:tcPr>
+            <w:tcW w:w="440" w:type="dxa"/>
+          </w:tcPr>
+          <w:p>
+            <w:r>
+              <w:t>6</w:t>
+            </w:r>
+          </w:p>
+        </w:tc>
+        <w:tc>
+          <w:tcPr>
+            <w:tcW w:w="6501" w:type="dxa"/>
+          </w:tcPr>
+          <w:p>
+            <w:r>
+              <w:t>Acquire Logo/Name</w:t>
+            </w:r>
+          </w:p>
+        </w:tc>
+        <w:tc>
+          <w:tcPr>
+            <w:tcW w:w="2416" w:type="dxa"/>
+          </w:tcPr>
           <w:p/>
         </w:tc>
       </w:tr>
@@ -304,17 +355,87 @@
           </w:tcPr>
           <w:p>
             <w:r>
-              <w:t>6</w:t>
-            </w:r>
-          </w:p>
-        </w:tc>
-        <w:tc>
-          <w:tcPr>
-            <w:tcW w:w="6501" w:type="dxa"/>
-          </w:tcPr>
-          <w:p>
-            <w:r>
-              <w:t>Acquire Logo/Name</w:t>
+              <w:t>7</w:t>
+            </w:r>
+          </w:p>
+        </w:tc>
+        <w:tc>
+          <w:tcPr>
+            <w:tcW w:w="6501" w:type="dxa"/>
+          </w:tcPr>
+          <w:p>
+            <w:r>
+              <w:t xml:space="preserve">Research fonts for dyslexia, colorblind-friendly color schemes, screen reader support, other accessibility needs, etc. </w:t>
+            </w:r>
+          </w:p>
+        </w:tc>
+        <w:tc>
+          <w:tcPr>
+            <w:tcW w:w="2416" w:type="dxa"/>
+          </w:tcPr>
+          <w:p>
+            <w:r>
+              <w:t xml:space="preserve">Mailys Terrier </w:t>
+            </w:r>
+          </w:p>
+        </w:tc>
+      </w:tr>
+      <w:tr>
+        <w:trPr>
+          <w:trHeight w:val="256"/>
+        </w:trPr>
+        <w:tc>
+          <w:tcPr>
+            <w:tcW w:w="440" w:type="dxa"/>
+          </w:tcPr>
+          <w:p>
+            <w:r>
+              <w:t>8</w:t>
+            </w:r>
+          </w:p>
+        </w:tc>
+        <w:tc>
+          <w:tcPr>
+            <w:tcW w:w="6501" w:type="dxa"/>
+          </w:tcPr>
+          <w:p>
+            <w:r>
+              <w:t>Research website development tips and frameworks</w:t>
+            </w:r>
+          </w:p>
+        </w:tc>
+        <w:tc>
+          <w:tcPr>
+            <w:tcW w:w="2416" w:type="dxa"/>
+          </w:tcPr>
+          <w:p>
+            <w:r>
+              <w:t>Mailys Terrier</w:t>
+            </w:r>
+          </w:p>
+        </w:tc>
+      </w:tr>
+      <w:tr>
+        <w:trPr>
+          <w:trHeight w:val="256"/>
+        </w:trPr>
+        <w:tc>
+          <w:tcPr>
+            <w:tcW w:w="440" w:type="dxa"/>
+          </w:tcPr>
+          <w:p>
+            <w:r>
+              <w:t>9</w:t>
+            </w:r>
+          </w:p>
+        </w:tc>
+        <w:tc>
+          <w:tcPr>
+            <w:tcW w:w="6501" w:type="dxa"/>
+          </w:tcPr>
+          <w:p>
+            <w:r>
+              <w:t>Build wireframe for UI/UX</w:t>
             </w:r>
           </w:p>
         </w:tc>
@@ -335,17 +456,17 @@
           </w:tcPr>
           <w:p>
             <w:r>
-              <w:t>7</w:t>
-            </w:r>
-          </w:p>
-        </w:tc>
-        <w:tc>
-          <w:tcPr>
-            <w:tcW w:w="6501" w:type="dxa"/>
-          </w:tcPr>
-          <w:p>
-            <w:r>
-              <w:t xml:space="preserve">Research fonts for dyslexia, colorblind-friendly color schemes, screen reader support, other accessibility needs, etc. </w:t>
+              <w:t>10</w:t>
+            </w:r>
+          </w:p>
+        </w:tc>
+        <w:tc>
+          <w:tcPr>
+            <w:tcW w:w="6501" w:type="dxa"/>
+          </w:tcPr>
+          <w:p>
+            <w:r>
+              <w:t>Apply color, font-size, font-color to console</w:t>
             </w:r>
           </w:p>
         </w:tc>
@@ -366,17 +487,23 @@
           </w:tcPr>
           <w:p>
             <w:r>
-              <w:t>8</w:t>
-            </w:r>
-          </w:p>
-        </w:tc>
-        <w:tc>
-          <w:tcPr>
-            <w:tcW w:w="6501" w:type="dxa"/>
-          </w:tcPr>
-          <w:p>
-            <w:r>
-              <w:t>Research website development tips and frameworks</w:t>
+              <w:t>11</w:t>
+            </w:r>
+          </w:p>
+        </w:tc>
+        <w:tc>
+          <w:tcPr>
+            <w:tcW w:w="6501" w:type="dxa"/>
+          </w:tcPr>
+          <w:p>
+            <w:r>
+              <w:t>Research relevant</w:t>
+            </w:r>
+            <w:r>
+              <w:t xml:space="preserve"> pet</w:t>
+            </w:r>
+            <w:r>
+              <w:t xml:space="preserve"> filters to implement</w:t>
             </w:r>
           </w:p>
         </w:tc>
@@ -397,17 +524,87 @@
           </w:tcPr>
           <w:p>
             <w:r>
-              <w:t>9</w:t>
-            </w:r>
-          </w:p>
-        </w:tc>
-        <w:tc>
-          <w:tcPr>
-            <w:tcW w:w="6501" w:type="dxa"/>
-          </w:tcPr>
-          <w:p>
-            <w:r>
-              <w:t>Build wireframe for UI/UX</w:t>
+              <w:t>12</w:t>
+            </w:r>
+          </w:p>
+        </w:tc>
+        <w:tc>
+          <w:tcPr>
+            <w:tcW w:w="6501" w:type="dxa"/>
+          </w:tcPr>
+          <w:p>
+            <w:r>
+              <w:t>Research/Develop map interface to plot shelters</w:t>
+            </w:r>
+          </w:p>
+        </w:tc>
+        <w:tc>
+          <w:tcPr>
+            <w:tcW w:w="2416" w:type="dxa"/>
+          </w:tcPr>
+          <w:p>
+            <w:r>
+              <w:t>Mailys Terrier</w:t>
+            </w:r>
+          </w:p>
+        </w:tc>
+      </w:tr>
+      <w:tr>
+        <w:trPr>
+          <w:trHeight w:val="256"/>
+        </w:trPr>
+        <w:tc>
+          <w:tcPr>
+            <w:tcW w:w="440" w:type="dxa"/>
+          </w:tcPr>
+          <w:p>
+            <w:r>
+              <w:t>13</w:t>
+            </w:r>
+          </w:p>
+        </w:tc>
+        <w:tc>
+          <w:tcPr>
+            <w:tcW w:w="6501" w:type="dxa"/>
+          </w:tcPr>
+          <w:p>
+            <w:r>
+              <w:t>Implement clustering for nearby shelters</w:t>
+            </w:r>
+          </w:p>
+        </w:tc>
+        <w:tc>
+          <w:tcPr>
+            <w:tcW w:w="2416" w:type="dxa"/>
+          </w:tcPr>
+          <w:p>
+            <w:r>
+              <w:t>Mailys Terrier</w:t>
+            </w:r>
+          </w:p>
+        </w:tc>
+      </w:tr>
+      <w:tr>
+        <w:trPr>
+          <w:trHeight w:val="242"/>
+        </w:trPr>
+        <w:tc>
+          <w:tcPr>
+            <w:tcW w:w="440" w:type="dxa"/>
+          </w:tcPr>
+          <w:p>
+            <w:r>
+              <w:t>14</w:t>
+            </w:r>
+          </w:p>
+        </w:tc>
+        <w:tc>
+          <w:tcPr>
+            <w:tcW w:w="6501" w:type="dxa"/>
+          </w:tcPr>
+          <w:p>
+            <w:r>
+              <w:t>Design icons for donation items, animal types</w:t>
             </w:r>
           </w:p>
         </w:tc>
@@ -428,17 +625,17 @@
           </w:tcPr>
           <w:p>
             <w:r>
-              <w:t>10</w:t>
-            </w:r>
-          </w:p>
-        </w:tc>
-        <w:tc>
-          <w:tcPr>
-            <w:tcW w:w="6501" w:type="dxa"/>
-          </w:tcPr>
-          <w:p>
-            <w:r>
-              <w:t>Apply color, font-size, font-color to console</w:t>
+              <w:t>15</w:t>
+            </w:r>
+          </w:p>
+        </w:tc>
+        <w:tc>
+          <w:tcPr>
+            <w:tcW w:w="6501" w:type="dxa"/>
+          </w:tcPr>
+          <w:p>
+            <w:r>
+              <w:t>Communicate with Humane Society of Hamilton for feedback</w:t>
             </w:r>
           </w:p>
         </w:tc>
@@ -459,17 +656,17 @@
           </w:tcPr>
           <w:p>
             <w:r>
-              <w:t>11</w:t>
-            </w:r>
-          </w:p>
-        </w:tc>
-        <w:tc>
-          <w:tcPr>
-            <w:tcW w:w="6501" w:type="dxa"/>
-          </w:tcPr>
-          <w:p>
-            <w:r>
-              <w:t>Research relevant filters to implement</w:t>
+              <w:t>16</w:t>
+            </w:r>
+          </w:p>
+        </w:tc>
+        <w:tc>
+          <w:tcPr>
+            <w:tcW w:w="6501" w:type="dxa"/>
+          </w:tcPr>
+          <w:p>
+            <w:r>
+              <w:t>Document and update user story creations</w:t>
             </w:r>
           </w:p>
         </w:tc>
@@ -490,17 +687,17 @@
           </w:tcPr>
           <w:p>
             <w:r>
-              <w:t>12</w:t>
-            </w:r>
-          </w:p>
-        </w:tc>
-        <w:tc>
-          <w:tcPr>
-            <w:tcW w:w="6501" w:type="dxa"/>
-          </w:tcPr>
-          <w:p>
-            <w:r>
-              <w:t>Research/Develop map interface to plot shelters</w:t>
+              <w:t>17</w:t>
+            </w:r>
+          </w:p>
+        </w:tc>
+        <w:tc>
+          <w:tcPr>
+            <w:tcW w:w="6501" w:type="dxa"/>
+          </w:tcPr>
+          <w:p>
+            <w:r>
+              <w:t>Document next steps</w:t>
             </w:r>
           </w:p>
         </w:tc>
@@ -521,161 +718,6 @@
           </w:tcPr>
           <w:p>
             <w:r>
-              <w:t>13</w:t>
-            </w:r>
-          </w:p>
-        </w:tc>
-        <w:tc>
-          <w:tcPr>
-            <w:tcW w:w="6501" w:type="dxa"/>
-          </w:tcPr>
-          <w:p>
-            <w:r>
-              <w:t>Implement clustering for nearby shelters</w:t>
-            </w:r>
-          </w:p>
-        </w:tc>
-        <w:tc>
-          <w:tcPr>
-            <w:tcW w:w="2416" w:type="dxa"/>
-          </w:tcPr>
-          <w:p/>
-        </w:tc>
-      </w:tr>
-      <w:tr>
-        <w:trPr>
-          <w:trHeight w:val="242"/>
-        </w:trPr>
-        <w:tc>
-          <w:tcPr>
-            <w:tcW w:w="440" w:type="dxa"/>
-          </w:tcPr>
-          <w:p>
-            <w:r>
-              <w:t>14</w:t>
-            </w:r>
-          </w:p>
-        </w:tc>
-        <w:tc>
-          <w:tcPr>
-            <w:tcW w:w="6501" w:type="dxa"/>
-          </w:tcPr>
-          <w:p>
-            <w:r>
-              <w:t>Design icons for donation items, animal types</w:t>
-            </w:r>
-          </w:p>
-        </w:tc>
-        <w:tc>
-          <w:tcPr>
-            <w:tcW w:w="2416" w:type="dxa"/>
-          </w:tcPr>
-          <w:p/>
-        </w:tc>
-      </w:tr>
-      <w:tr>
-        <w:trPr>
-          <w:trHeight w:val="256"/>
-        </w:trPr>
-        <w:tc>
-          <w:tcPr>
-            <w:tcW w:w="440" w:type="dxa"/>
-          </w:tcPr>
-          <w:p>
-            <w:r>
-              <w:t>15</w:t>
-            </w:r>
-          </w:p>
-        </w:tc>
-        <w:tc>
-          <w:tcPr>
-            <w:tcW w:w="6501" w:type="dxa"/>
-          </w:tcPr>
-          <w:p>
-            <w:r>
-              <w:t>Communicate with Humane Society of Hamilton for feedback</w:t>
-            </w:r>
-          </w:p>
-        </w:tc>
-        <w:tc>
-          <w:tcPr>
-            <w:tcW w:w="2416" w:type="dxa"/>
-          </w:tcPr>
-          <w:p/>
-        </w:tc>
-      </w:tr>
-      <w:tr>
-        <w:trPr>
-          <w:trHeight w:val="256"/>
-        </w:trPr>
-        <w:tc>
-          <w:tcPr>
-            <w:tcW w:w="440" w:type="dxa"/>
-          </w:tcPr>
-          <w:p>
-            <w:r>
-              <w:t>16</w:t>
-            </w:r>
-          </w:p>
-        </w:tc>
-        <w:tc>
-          <w:tcPr>
-            <w:tcW w:w="6501" w:type="dxa"/>
-          </w:tcPr>
-          <w:p>
-            <w:r>
-              <w:t>Document and update user story creations</w:t>
-            </w:r>
-          </w:p>
-        </w:tc>
-        <w:tc>
-          <w:tcPr>
-            <w:tcW w:w="2416" w:type="dxa"/>
-          </w:tcPr>
-          <w:p/>
-        </w:tc>
-      </w:tr>
-      <w:tr>
-        <w:trPr>
-          <w:trHeight w:val="256"/>
-        </w:trPr>
-        <w:tc>
-          <w:tcPr>
-            <w:tcW w:w="440" w:type="dxa"/>
-          </w:tcPr>
-          <w:p>
-            <w:r>
-              <w:t>17</w:t>
-            </w:r>
-          </w:p>
-        </w:tc>
-        <w:tc>
-          <w:tcPr>
-            <w:tcW w:w="6501" w:type="dxa"/>
-          </w:tcPr>
-          <w:p>
-            <w:r>
-              <w:t>Document next steps</w:t>
-            </w:r>
-          </w:p>
-        </w:tc>
-        <w:tc>
-          <w:tcPr>
-            <w:tcW w:w="2416" w:type="dxa"/>
-          </w:tcPr>
-          <w:p/>
-        </w:tc>
-      </w:tr>
-      <w:tr>
-        <w:trPr>
-          <w:trHeight w:val="256"/>
-        </w:trPr>
-        <w:tc>
-          <w:tcPr>
-            <w:tcW w:w="440" w:type="dxa"/>
-          </w:tcPr>
-          <w:p>
-            <w:r>
               <w:t>18</w:t>
             </w:r>
           </w:p>
@@ -694,7 +736,11 @@
           <w:tcPr>
             <w:tcW w:w="2416" w:type="dxa"/>
           </w:tcPr>
-          <w:p/>
+          <w:p>
+            <w:r>
+              <w:t xml:space="preserve">Mailys Terrier </w:t>
+            </w:r>
+          </w:p>
         </w:tc>
       </w:tr>
     </w:tbl>
@@ -709,6 +755,76 @@
       </w:pPr>
       <w:r>
         <w:t>Need 5 each!</w:t>
+      </w:r>
+    </w:p>
+    <w:p/>
+    <w:p>
+      <w:pPr>
+        <w:rPr>
+          <w:b/>
+          <w:bCs/>
+          <w:color w:val="FF0000"/>
+        </w:rPr>
+      </w:pPr>
+      <w:r>
+        <w:rPr>
+          <w:b/>
+          <w:bCs/>
+          <w:color w:val="FF0000"/>
+        </w:rPr>
+        <w:t>NOTE</w:t>
+      </w:r>
+      <w:r>
+        <w:rPr>
+          <w:b/>
+          <w:bCs/>
+          <w:color w:val="FF0000"/>
+        </w:rPr>
+        <w:t xml:space="preserve"> from </w:t>
+      </w:r>
+      <w:proofErr w:type="gramStart"/>
+      <w:r>
+        <w:rPr>
+          <w:b/>
+          <w:bCs/>
+          <w:color w:val="FF0000"/>
+        </w:rPr>
+        <w:t xml:space="preserve">MAILYS </w:t>
+      </w:r>
+      <w:r>
+        <w:rPr>
+          <w:b/>
+          <w:bCs/>
+          <w:color w:val="FF0000"/>
+        </w:rPr>
+        <w:t>:</w:t>
+      </w:r>
+      <w:proofErr w:type="gramEnd"/>
+      <w:r>
+        <w:rPr>
+          <w:b/>
+          <w:bCs/>
+          <w:color w:val="FF0000"/>
+        </w:rPr>
+        <w:t xml:space="preserve"> I put my name for 6, if you really want any of these please reach out to me !! I’m not strongly tied to them but if I have to do </w:t>
+      </w:r>
+      <w:proofErr w:type="gramStart"/>
+      <w:r>
+        <w:rPr>
+          <w:b/>
+          <w:bCs/>
+          <w:color w:val="FF0000"/>
+        </w:rPr>
+        <w:t>them</w:t>
+      </w:r>
+      <w:proofErr w:type="gramEnd"/>
+      <w:r>
+        <w:rPr>
+          <w:b/>
+          <w:bCs/>
+          <w:color w:val="FF0000"/>
+        </w:rPr>
+        <w:t xml:space="preserve"> I’ll gladly do it (:</w:t>
       </w:r>
     </w:p>
     <w:sectPr>

</xml_diff>

<commit_message>
added tasklists md with assignments
</commit_message>
<xml_diff>
--- a/Assignments/5_TasksList_grp/TasksList.docx
+++ b/Assignments/5_TasksList_grp/TasksList.docx
@@ -4,111 +4,23 @@
   <w:body>
     <w:p>
       <w:pPr>
-        <w:pStyle w:val="NormalWeb"/>
-        <w:shd w:val="clear" w:color="auto" w:fill="F4F4F4"/>
-        <w:spacing w:before="180" w:beforeAutospacing="0" w:after="180" w:afterAutospacing="0"/>
         <w:rPr>
-          <w:rFonts w:ascii="Segoe UI" w:hAnsi="Segoe UI" w:cs="Segoe UI"/>
-          <w:color w:val="24292E"/>
+          <w:b/>
+          <w:bCs/>
+          <w:i/>
+          <w:iCs/>
         </w:rPr>
       </w:pPr>
       <w:r>
         <w:rPr>
-          <w:rFonts w:ascii="Segoe UI" w:hAnsi="Segoe UI" w:cs="Segoe UI"/>
-          <w:color w:val="24292E"/>
+          <w:b/>
+          <w:bCs/>
+          <w:i/>
+          <w:iCs/>
         </w:rPr>
-        <w:t>1) Identify and enumerate 10-25 project-specific tasks. Give one statement per task.</w:t>
+        <w:t>Easier to read this way:</w:t>
       </w:r>
     </w:p>
-    <w:p>
-      <w:pPr>
-        <w:pStyle w:val="NormalWeb"/>
-        <w:shd w:val="clear" w:color="auto" w:fill="F4F4F4"/>
-        <w:spacing w:before="180" w:beforeAutospacing="0" w:after="180" w:afterAutospacing="0"/>
-        <w:rPr>
-          <w:rFonts w:ascii="Segoe UI" w:hAnsi="Segoe UI" w:cs="Segoe UI"/>
-          <w:color w:val="24292E"/>
-        </w:rPr>
-      </w:pPr>
-      <w:r>
-        <w:rPr>
-          <w:rFonts w:ascii="Segoe UI" w:hAnsi="Segoe UI" w:cs="Segoe UI"/>
-          <w:color w:val="24292E"/>
-        </w:rPr>
-        <w:t>2) Each task statement should identify one team member of primary responsibility. Roughly speaking, each team member should be assigned as the responsible party for about 5 significant tasks necessary to complete the project.</w:t>
-      </w:r>
-    </w:p>
-    <w:p>
-      <w:pPr>
-        <w:pStyle w:val="NormalWeb"/>
-        <w:shd w:val="clear" w:color="auto" w:fill="F4F4F4"/>
-        <w:spacing w:before="180" w:beforeAutospacing="0" w:after="180" w:afterAutospacing="0"/>
-        <w:rPr>
-          <w:rFonts w:ascii="Segoe UI" w:hAnsi="Segoe UI" w:cs="Segoe UI"/>
-          <w:color w:val="24292E"/>
-        </w:rPr>
-      </w:pPr>
-      <w:r>
-        <w:rPr>
-          <w:rFonts w:ascii="Segoe UI" w:hAnsi="Segoe UI" w:cs="Segoe UI"/>
-          <w:color w:val="24292E"/>
-        </w:rPr>
-        <w:t>3) Each task statement should begin with an appropriate verb, such as: specify, research, investigate, design, develop, obtain, document, test, validate, refine, etc.</w:t>
-      </w:r>
-    </w:p>
-    <w:p>
-      <w:pPr>
-        <w:pStyle w:val="NormalWeb"/>
-        <w:shd w:val="clear" w:color="auto" w:fill="F4F4F4"/>
-        <w:spacing w:before="180" w:beforeAutospacing="0" w:after="180" w:afterAutospacing="0"/>
-        <w:rPr>
-          <w:rFonts w:ascii="Segoe UI" w:hAnsi="Segoe UI" w:cs="Segoe UI"/>
-          <w:color w:val="24292E"/>
-        </w:rPr>
-      </w:pPr>
-      <w:r>
-        <w:rPr>
-          <w:rFonts w:ascii="Segoe UI" w:hAnsi="Segoe UI" w:cs="Segoe UI"/>
-          <w:color w:val="24292E"/>
-        </w:rPr>
-        <w:t>4) Make sure that task statements use language consistent with your project description, design diagrams, and all project documentation.</w:t>
-      </w:r>
-    </w:p>
-    <w:p>
-      <w:pPr>
-        <w:pStyle w:val="NormalWeb"/>
-        <w:shd w:val="clear" w:color="auto" w:fill="F4F4F4"/>
-        <w:spacing w:before="180" w:beforeAutospacing="0" w:after="180" w:afterAutospacing="0"/>
-        <w:rPr>
-          <w:rFonts w:ascii="Segoe UI" w:hAnsi="Segoe UI" w:cs="Segoe UI"/>
-          <w:color w:val="24292E"/>
-        </w:rPr>
-      </w:pPr>
-      <w:r>
-        <w:rPr>
-          <w:rFonts w:ascii="Segoe UI" w:hAnsi="Segoe UI" w:cs="Segoe UI"/>
-          <w:color w:val="24292E"/>
-        </w:rPr>
-        <w:t xml:space="preserve">5) Add your </w:t>
-      </w:r>
-      <w:proofErr w:type="spellStart"/>
-      <w:r>
-        <w:rPr>
-          <w:rFonts w:ascii="Segoe UI" w:hAnsi="Segoe UI" w:cs="Segoe UI"/>
-          <w:color w:val="24292E"/>
-        </w:rPr>
-        <w:t>tasklist</w:t>
-      </w:r>
-      <w:proofErr w:type="spellEnd"/>
-      <w:r>
-        <w:rPr>
-          <w:rFonts w:ascii="Segoe UI" w:hAnsi="Segoe UI" w:cs="Segoe UI"/>
-          <w:color w:val="24292E"/>
-        </w:rPr>
-        <w:t xml:space="preserve"> as a markdown file (Tasklist.md) to your project repository.</w:t>
-      </w:r>
-    </w:p>
-    <w:p/>
     <w:tbl>
       <w:tblPr>
         <w:tblStyle w:val="TableGrid"/>
@@ -183,7 +95,11 @@
           <w:tcPr>
             <w:tcW w:w="2416" w:type="dxa"/>
           </w:tcPr>
-          <w:p/>
+          <w:p>
+            <w:r>
+              <w:t>Pavni Bakhshi</w:t>
+            </w:r>
+          </w:p>
         </w:tc>
       </w:tr>
       <w:tr>
@@ -214,7 +130,11 @@
           <w:tcPr>
             <w:tcW w:w="2416" w:type="dxa"/>
           </w:tcPr>
-          <w:p/>
+          <w:p>
+            <w:r>
+              <w:t>Pavni Bakhshi</w:t>
+            </w:r>
+          </w:p>
         </w:tc>
       </w:tr>
       <w:tr>
@@ -245,7 +165,11 @@
           <w:tcPr>
             <w:tcW w:w="2416" w:type="dxa"/>
           </w:tcPr>
-          <w:p/>
+          <w:p>
+            <w:r>
+              <w:t>Tosha Bapat</w:t>
+            </w:r>
+          </w:p>
         </w:tc>
       </w:tr>
       <w:tr>
@@ -276,7 +200,11 @@
           <w:tcPr>
             <w:tcW w:w="2416" w:type="dxa"/>
           </w:tcPr>
-          <w:p/>
+          <w:p>
+            <w:r>
+              <w:t>Tosha Bapat</w:t>
+            </w:r>
+          </w:p>
         </w:tc>
       </w:tr>
       <w:tr>
@@ -342,7 +270,11 @@
           <w:tcPr>
             <w:tcW w:w="2416" w:type="dxa"/>
           </w:tcPr>
-          <w:p/>
+          <w:p>
+            <w:r>
+              <w:t>Tosha Bapat</w:t>
+            </w:r>
+          </w:p>
         </w:tc>
       </w:tr>
       <w:tr>
@@ -443,7 +375,11 @@
           <w:tcPr>
             <w:tcW w:w="2416" w:type="dxa"/>
           </w:tcPr>
-          <w:p/>
+          <w:p>
+            <w:r>
+              <w:t>Tosha Bapat</w:t>
+            </w:r>
+          </w:p>
         </w:tc>
       </w:tr>
       <w:tr>
@@ -474,7 +410,11 @@
           <w:tcPr>
             <w:tcW w:w="2416" w:type="dxa"/>
           </w:tcPr>
-          <w:p/>
+          <w:p>
+            <w:r>
+              <w:t>Pavni Bakhshi</w:t>
+            </w:r>
+          </w:p>
         </w:tc>
       </w:tr>
       <w:tr>
@@ -511,7 +451,11 @@
           <w:tcPr>
             <w:tcW w:w="2416" w:type="dxa"/>
           </w:tcPr>
-          <w:p/>
+          <w:p>
+            <w:r>
+              <w:t>Pavni Bakhshi</w:t>
+            </w:r>
+          </w:p>
         </w:tc>
       </w:tr>
       <w:tr>
@@ -612,7 +556,11 @@
           <w:tcPr>
             <w:tcW w:w="2416" w:type="dxa"/>
           </w:tcPr>
-          <w:p/>
+          <w:p>
+            <w:r>
+              <w:t>Tosha Bapat</w:t>
+            </w:r>
+          </w:p>
         </w:tc>
       </w:tr>
       <w:tr>
@@ -643,7 +591,11 @@
           <w:tcPr>
             <w:tcW w:w="2416" w:type="dxa"/>
           </w:tcPr>
-          <w:p/>
+          <w:p>
+            <w:r>
+              <w:t>Pavni Bakhshi</w:t>
+            </w:r>
+          </w:p>
         </w:tc>
       </w:tr>
       <w:tr>
@@ -674,7 +626,11 @@
           <w:tcPr>
             <w:tcW w:w="2416" w:type="dxa"/>
           </w:tcPr>
-          <w:p/>
+          <w:p>
+            <w:r>
+              <w:t>Pavni Bakhshi</w:t>
+            </w:r>
+          </w:p>
         </w:tc>
       </w:tr>
       <w:tr>
@@ -705,7 +661,11 @@
           <w:tcPr>
             <w:tcW w:w="2416" w:type="dxa"/>
           </w:tcPr>
-          <w:p/>
+          <w:p>
+            <w:r>
+              <w:t>Tosha Bapat</w:t>
+            </w:r>
+          </w:p>
         </w:tc>
       </w:tr>
       <w:tr>
@@ -744,19 +704,6 @@
         </w:tc>
       </w:tr>
     </w:tbl>
-    <w:p/>
-    <w:p>
-      <w:pPr>
-        <w:pStyle w:val="ListParagraph"/>
-        <w:numPr>
-          <w:ilvl w:val="0"/>
-          <w:numId w:val="1"/>
-        </w:numPr>
-      </w:pPr>
-      <w:r>
-        <w:t>Need 5 each!</w:t>
-      </w:r>
-    </w:p>
     <w:p/>
     <w:p>
       <w:pPr>
@@ -766,66 +713,6 @@
           <w:color w:val="FF0000"/>
         </w:rPr>
       </w:pPr>
-      <w:r>
-        <w:rPr>
-          <w:b/>
-          <w:bCs/>
-          <w:color w:val="FF0000"/>
-        </w:rPr>
-        <w:t>NOTE</w:t>
-      </w:r>
-      <w:r>
-        <w:rPr>
-          <w:b/>
-          <w:bCs/>
-          <w:color w:val="FF0000"/>
-        </w:rPr>
-        <w:t xml:space="preserve"> from </w:t>
-      </w:r>
-      <w:proofErr w:type="gramStart"/>
-      <w:r>
-        <w:rPr>
-          <w:b/>
-          <w:bCs/>
-          <w:color w:val="FF0000"/>
-        </w:rPr>
-        <w:t xml:space="preserve">MAILYS </w:t>
-      </w:r>
-      <w:r>
-        <w:rPr>
-          <w:b/>
-          <w:bCs/>
-          <w:color w:val="FF0000"/>
-        </w:rPr>
-        <w:t>:</w:t>
-      </w:r>
-      <w:proofErr w:type="gramEnd"/>
-      <w:r>
-        <w:rPr>
-          <w:b/>
-          <w:bCs/>
-          <w:color w:val="FF0000"/>
-        </w:rPr>
-        <w:t xml:space="preserve"> I put my name for 6, if you really want any of these please reach out to me !! I’m not strongly tied to them but if I have to do </w:t>
-      </w:r>
-      <w:proofErr w:type="gramStart"/>
-      <w:r>
-        <w:rPr>
-          <w:b/>
-          <w:bCs/>
-          <w:color w:val="FF0000"/>
-        </w:rPr>
-        <w:t>them</w:t>
-      </w:r>
-      <w:proofErr w:type="gramEnd"/>
-      <w:r>
-        <w:rPr>
-          <w:b/>
-          <w:bCs/>
-          <w:color w:val="FF0000"/>
-        </w:rPr>
-        <w:t xml:space="preserve"> I’ll gladly do it (:</w:t>
-      </w:r>
     </w:p>
     <w:sectPr>
       <w:pgSz w:w="12240" w:h="15840"/>

</xml_diff>